<commit_message>
Estrutura da pesquisa refeita
</commit_message>
<xml_diff>
--- a/_DOC/Bibliografia.docx
+++ b/_DOC/Bibliografia.docx
@@ -13,10 +13,38 @@
       </w:r>
     </w:p>
     <w:p>
+      <w:hyperlink r:id="rId4" w:history="1">
+        <w:r>
+          <w:rPr>
+            <w:rStyle w:val="Hyperlink"/>
+          </w:rPr>
+          <w:t>https://www.b3.com.br/pt_br/produtos-e-servicos/negociacao/renda-variavel/acoes/consultas/classificacao-setorial/</w:t>
+        </w:r>
+      </w:hyperlink>
+    </w:p>
+    <w:p>
+      <w:pPr>
+        <w:jc w:val="both"/>
+      </w:pPr>
       <w:r>
-        <w:t>https://www.b3.com.br/pt_br/produtos-e-servicos/negociacao/renda-variavel/acoes/consultas/classificacao-setorial/</w:t>
+        <w:t>Artigo científico</w:t>
       </w:r>
     </w:p>
+    <w:p>
+      <w:pPr>
+        <w:jc w:val="both"/>
+        <w:rPr>
+          <w:rFonts w:ascii="Arial" w:hAnsi="Arial" w:cs="Arial"/>
+        </w:rPr>
+      </w:pPr>
+      <w:r>
+        <w:rPr>
+          <w:rFonts w:ascii="Arial" w:hAnsi="Arial" w:cs="Arial"/>
+        </w:rPr>
+        <w:t>https://www.researchgate.net/publication/380091062_Eficiencia_do_Uso_da_Inteligencia_Artificial_no_Desenvolvimento_de_Software</w:t>
+      </w:r>
+    </w:p>
+    <w:p/>
     <w:sectPr>
       <w:pgSz w:w="11906" w:h="16838"/>
       <w:pgMar w:top="1417" w:right="1701" w:bottom="1417" w:left="1701" w:header="708" w:footer="708" w:gutter="0"/>
@@ -944,6 +972,29 @@
       <w:spacing w:val="5"/>
     </w:rPr>
   </w:style>
+  <w:style w:type="character" w:styleId="Hyperlink">
+    <w:name w:val="Hyperlink"/>
+    <w:basedOn w:val="Fontepargpadro"/>
+    <w:uiPriority w:val="99"/>
+    <w:unhideWhenUsed/>
+    <w:rsid w:val="00181004"/>
+    <w:rPr>
+      <w:color w:val="0563C1" w:themeColor="hyperlink"/>
+      <w:u w:val="single"/>
+    </w:rPr>
+  </w:style>
+  <w:style w:type="character" w:styleId="MenoPendente">
+    <w:name w:val="Unresolved Mention"/>
+    <w:basedOn w:val="Fontepargpadro"/>
+    <w:uiPriority w:val="99"/>
+    <w:semiHidden/>
+    <w:unhideWhenUsed/>
+    <w:rsid w:val="00181004"/>
+    <w:rPr>
+      <w:color w:val="605E5C"/>
+      <w:shd w:val="clear" w:color="auto" w:fill="E1DFDD"/>
+    </w:rPr>
+  </w:style>
 </w:styles>
 </file>
 

</xml_diff>

<commit_message>
Projeto de pesquisa atualizado
</commit_message>
<xml_diff>
--- a/_DOC/Bibliografia.docx
+++ b/_DOC/Bibliografia.docx
@@ -18,15 +18,37 @@
       </w:r>
     </w:p>
     <w:p>
+      <w:pPr>
+        <w:rPr>
+          <w:lang w:val="en-US"/>
+        </w:rPr>
+      </w:pPr>
       <w:r>
-        <w:t>B3 setores</w:t>
+        <w:rPr>
+          <w:lang w:val="en-US"/>
+        </w:rPr>
+        <w:t xml:space="preserve">B3 </w:t>
       </w:r>
+      <w:proofErr w:type="spellStart"/>
+      <w:r>
+        <w:rPr>
+          <w:lang w:val="en-US"/>
+        </w:rPr>
+        <w:t>setores</w:t>
+      </w:r>
+      <w:proofErr w:type="spellEnd"/>
     </w:p>
     <w:p>
+      <w:pPr>
+        <w:rPr>
+          <w:lang w:val="en-US"/>
+        </w:rPr>
+      </w:pPr>
       <w:hyperlink r:id="rId4" w:history="1">
         <w:r>
           <w:rPr>
             <w:rStyle w:val="Hyperlink"/>
+            <w:lang w:val="en-US"/>
           </w:rPr>
           <w:t>https://www.b3.com.br/pt_br/produtos-e-servicos/negociacao/renda-variavel/acoes/consultas/classificacao-setorial/</w:t>
         </w:r>
@@ -47,14 +69,60 @@
           <w:rFonts w:ascii="Arial" w:hAnsi="Arial" w:cs="Arial"/>
         </w:rPr>
       </w:pPr>
+      <w:hyperlink r:id="rId5" w:history="1">
+        <w:r>
+          <w:rPr>
+            <w:rStyle w:val="Hyperlink"/>
+            <w:rFonts w:ascii="Arial" w:hAnsi="Arial" w:cs="Arial"/>
+          </w:rPr>
+          <w:t>https://www.researchgate.net/publication/380091062_Eficiencia_do_Uso_da_Inteligencia_Artificial_no_Desenvolvimento_de_Software</w:t>
+        </w:r>
+      </w:hyperlink>
+    </w:p>
+    <w:p>
+      <w:pPr>
+        <w:jc w:val="both"/>
+        <w:rPr>
+          <w:rFonts w:ascii="Arial" w:hAnsi="Arial" w:cs="Arial"/>
+        </w:rPr>
+      </w:pPr>
       <w:r>
         <w:rPr>
           <w:rFonts w:ascii="Arial" w:hAnsi="Arial" w:cs="Arial"/>
         </w:rPr>
-        <w:t>https://www.researchgate.net/publication/380091062_Eficiencia_do_Uso_da_Inteligencia_Artificial_no_Desenvolvimento_de_Software</w:t>
+        <w:t>https://www.scielo.br/j/ea/a/ZnKyrcrLVqzhZbXGgXTwDtn/?form=MG0AV3</w:t>
       </w:r>
     </w:p>
-    <w:p/>
+    <w:p>
+      <w:hyperlink r:id="rId6" w:history="1">
+        <w:r>
+          <w:rPr>
+            <w:rStyle w:val="Hyperlink"/>
+          </w:rPr>
+          <w:t>https://www.scielo.br/j/rae/a/WcDHgCMrtR5RyqYVX6gGZkQ/?form=MG0AV3</w:t>
+        </w:r>
+      </w:hyperlink>
+    </w:p>
+    <w:p>
+      <w:r>
+        <w:t>Sites</w:t>
+      </w:r>
+    </w:p>
+    <w:p>
+      <w:hyperlink r:id="rId7" w:history="1">
+        <w:r>
+          <w:rPr>
+            <w:rStyle w:val="Hyperlink"/>
+          </w:rPr>
+          <w:t>https://www.kron.digital/5-inteligencias-artificiais-para-usar-em-2025/</w:t>
+        </w:r>
+      </w:hyperlink>
+    </w:p>
+    <w:p>
+      <w:r>
+        <w:t>https://zapier.com/blog/best-ai-chatbot/</w:t>
+      </w:r>
+    </w:p>
     <w:sectPr>
       <w:pgSz w:w="11906" w:h="16838"/>
       <w:pgMar w:top="1417" w:right="1701" w:bottom="1417" w:left="1701" w:header="708" w:footer="708" w:gutter="0"/>
@@ -668,6 +736,7 @@
   <w:style w:type="character" w:default="1" w:styleId="Fontepargpadro">
     <w:name w:val="Default Paragraph Font"/>
     <w:uiPriority w:val="1"/>
+    <w:semiHidden/>
     <w:unhideWhenUsed/>
   </w:style>
   <w:style w:type="table" w:default="1" w:styleId="Tabelanormal">

</xml_diff>